<commit_message>
[UPDATE] After Class 공유
</commit_message>
<xml_diff>
--- a/SW2/In_Class.docx
+++ b/SW2/In_Class.docx
@@ -206,252 +206,53 @@
     </w:p>
     <w:p>
       <w:pPr>
-        <w:spacing w:after="240" w:before="240" w:lineRule="auto"/>
-        <w:rPr/>
-      </w:pPr>
-      <w:r>
-        <w:rPr>
-          <w:rFonts w:ascii="Arial Unicode MS" w:cs="Arial Unicode MS" w:eastAsia="Arial Unicode MS" w:hAnsi="Arial Unicode MS"/>
-          <w:rtl w:val="0"/>
-        </w:rPr>
-        <w:t xml:space="preserve">엘레베이터에 거울이 없다.</w:t>
-      </w:r>
-    </w:p>
-    <w:p>
-      <w:pPr>
-        <w:spacing w:after="240" w:before="240" w:lineRule="auto"/>
-        <w:rPr/>
-      </w:pPr>
-      <w:r>
-        <w:rPr>
-          <w:rFonts w:ascii="Arial Unicode MS" w:cs="Arial Unicode MS" w:eastAsia="Arial Unicode MS" w:hAnsi="Arial Unicode MS"/>
-          <w:rtl w:val="0"/>
-        </w:rPr>
-        <w:t xml:space="preserve">토비동산이 번거롭다</w:t>
-      </w:r>
-    </w:p>
-    <w:p>
-      <w:pPr>
-        <w:spacing w:after="240" w:before="240" w:lineRule="auto"/>
-        <w:rPr/>
-      </w:pPr>
-      <w:r>
-        <w:rPr>
-          <w:rFonts w:ascii="Arial Unicode MS" w:cs="Arial Unicode MS" w:eastAsia="Arial Unicode MS" w:hAnsi="Arial Unicode MS"/>
-          <w:rtl w:val="0"/>
-        </w:rPr>
-        <w:t xml:space="preserve">스마일박스가 넘친다</w:t>
-      </w:r>
-    </w:p>
-    <w:p>
-      <w:pPr>
-        <w:spacing w:after="240" w:before="240" w:lineRule="auto"/>
-        <w:rPr/>
-      </w:pPr>
-      <w:r>
-        <w:rPr>
-          <w:rFonts w:ascii="Arial Unicode MS" w:cs="Arial Unicode MS" w:eastAsia="Arial Unicode MS" w:hAnsi="Arial Unicode MS"/>
-          <w:rtl w:val="0"/>
-        </w:rPr>
-        <w:t xml:space="preserve">학생들 사이에서 처리되는 질문은 학생들끼리 물어보면 좋겠다</w:t>
-      </w:r>
-    </w:p>
-    <w:p>
-      <w:pPr>
-        <w:spacing w:after="240" w:before="240" w:lineRule="auto"/>
-        <w:rPr/>
-      </w:pPr>
-      <w:r>
-        <w:rPr>
-          <w:rFonts w:ascii="Arial Unicode MS" w:cs="Arial Unicode MS" w:eastAsia="Arial Unicode MS" w:hAnsi="Arial Unicode MS"/>
-          <w:rtl w:val="0"/>
-        </w:rPr>
-        <w:t xml:space="preserve">전자레인지가 기숙사 게이트 밖에있다.</w:t>
-      </w:r>
-    </w:p>
-    <w:p>
-      <w:pPr>
-        <w:spacing w:after="240" w:before="240" w:lineRule="auto"/>
-        <w:rPr/>
-      </w:pPr>
-      <w:r>
-        <w:rPr>
-          <w:rFonts w:ascii="Arial Unicode MS" w:cs="Arial Unicode MS" w:eastAsia="Arial Unicode MS" w:hAnsi="Arial Unicode MS"/>
-          <w:rtl w:val="0"/>
-        </w:rPr>
-        <w:t xml:space="preserve">교실 충전기가 벽면에만 있다.</w:t>
-      </w:r>
-    </w:p>
-    <w:p>
-      <w:pPr>
-        <w:spacing w:after="240" w:before="240" w:lineRule="auto"/>
-        <w:rPr/>
-      </w:pPr>
-      <w:r>
-        <w:rPr>
-          <w:rtl w:val="0"/>
-        </w:rPr>
-      </w:r>
-    </w:p>
-    <w:p>
-      <w:pPr>
-        <w:spacing w:after="240" w:before="240" w:lineRule="auto"/>
-        <w:rPr/>
-      </w:pPr>
-      <w:r>
-        <w:rPr>
-          <w:rFonts w:ascii="Arial Unicode MS" w:cs="Arial Unicode MS" w:eastAsia="Arial Unicode MS" w:hAnsi="Arial Unicode MS"/>
-          <w:rtl w:val="0"/>
-        </w:rPr>
-        <w:t xml:space="preserve">학교의 출석체크 방식이 번거롭다.</w:t>
-      </w:r>
-    </w:p>
-    <w:p>
-      <w:pPr>
-        <w:spacing w:after="240" w:before="240" w:lineRule="auto"/>
-        <w:rPr/>
-      </w:pPr>
-      <w:r>
-        <w:rPr>
-          <w:rFonts w:ascii="Arial Unicode MS" w:cs="Arial Unicode MS" w:eastAsia="Arial Unicode MS" w:hAnsi="Arial Unicode MS"/>
-          <w:rtl w:val="0"/>
-        </w:rPr>
-        <w:t xml:space="preserve">시각장애인들이 학교 시설을 이용하는 것에 제한이 있다.</w:t>
-      </w:r>
-    </w:p>
-    <w:p>
-      <w:pPr>
-        <w:spacing w:after="240" w:before="240" w:lineRule="auto"/>
-        <w:rPr/>
-      </w:pPr>
-      <w:r>
-        <w:rPr>
-          <w:rFonts w:ascii="Arial Unicode MS" w:cs="Arial Unicode MS" w:eastAsia="Arial Unicode MS" w:hAnsi="Arial Unicode MS"/>
-          <w:rtl w:val="0"/>
-        </w:rPr>
-        <w:t xml:space="preserve">학생들이 진로를 결정하는 것이 어렵다.</w:t>
-      </w:r>
-    </w:p>
-    <w:p>
-      <w:pPr>
-        <w:spacing w:after="240" w:before="240" w:lineRule="auto"/>
-        <w:rPr/>
-      </w:pPr>
-      <w:r>
-        <w:rPr>
-          <w:rFonts w:ascii="Arial Unicode MS" w:cs="Arial Unicode MS" w:eastAsia="Arial Unicode MS" w:hAnsi="Arial Unicode MS"/>
-          <w:rtl w:val="0"/>
-        </w:rPr>
-        <w:t xml:space="preserve">등교 시마다 노트북을 지참하는게 번거롭다.</w:t>
-      </w:r>
-    </w:p>
-    <w:p>
-      <w:pPr>
-        <w:spacing w:after="240" w:before="240" w:lineRule="auto"/>
-        <w:rPr/>
-      </w:pPr>
-      <w:r>
-        <w:rPr>
-          <w:rFonts w:ascii="Arial Unicode MS" w:cs="Arial Unicode MS" w:eastAsia="Arial Unicode MS" w:hAnsi="Arial Unicode MS"/>
-          <w:rtl w:val="0"/>
-        </w:rPr>
-        <w:t xml:space="preserve">전공 책이 무겁다.</w:t>
-      </w:r>
-    </w:p>
-    <w:p>
-      <w:pPr>
-        <w:spacing w:after="240" w:before="240" w:lineRule="auto"/>
-        <w:rPr/>
-      </w:pPr>
-      <w:r>
-        <w:rPr>
-          <w:rtl w:val="0"/>
-        </w:rPr>
-      </w:r>
-    </w:p>
-    <w:p>
-      <w:pPr>
-        <w:spacing w:after="240" w:before="240" w:lineRule="auto"/>
-        <w:rPr/>
-      </w:pPr>
-      <w:r>
-        <w:rPr>
-          <w:rFonts w:ascii="Arial Unicode MS" w:cs="Arial Unicode MS" w:eastAsia="Arial Unicode MS" w:hAnsi="Arial Unicode MS"/>
-          <w:rtl w:val="0"/>
-        </w:rPr>
-        <w:t xml:space="preserve">무선 마우스의 배터리 교체가 불편하다.</w:t>
-      </w:r>
-    </w:p>
-    <w:p>
-      <w:pPr>
-        <w:spacing w:after="240" w:before="240" w:lineRule="auto"/>
-        <w:rPr/>
-      </w:pPr>
-      <w:r>
-        <w:rPr>
-          <w:rFonts w:ascii="Arial Unicode MS" w:cs="Arial Unicode MS" w:eastAsia="Arial Unicode MS" w:hAnsi="Arial Unicode MS"/>
-          <w:rtl w:val="0"/>
-        </w:rPr>
-        <w:t xml:space="preserve">교내 공간 관리가 불편하다</w:t>
-      </w:r>
-    </w:p>
-    <w:p>
-      <w:pPr>
-        <w:spacing w:after="240" w:before="240" w:lineRule="auto"/>
-        <w:rPr/>
-      </w:pPr>
-      <w:r>
-        <w:rPr>
-          <w:rFonts w:ascii="Arial Unicode MS" w:cs="Arial Unicode MS" w:eastAsia="Arial Unicode MS" w:hAnsi="Arial Unicode MS"/>
-          <w:rtl w:val="0"/>
-        </w:rPr>
-        <w:t xml:space="preserve">손목시계를 하면 손목이 불편하다.</w:t>
-      </w:r>
-    </w:p>
-    <w:p>
-      <w:pPr>
-        <w:spacing w:after="240" w:before="240" w:lineRule="auto"/>
-        <w:rPr/>
-      </w:pPr>
-      <w:r>
-        <w:rPr>
-          <w:rFonts w:ascii="Arial Unicode MS" w:cs="Arial Unicode MS" w:eastAsia="Arial Unicode MS" w:hAnsi="Arial Unicode MS"/>
-          <w:rtl w:val="0"/>
-        </w:rPr>
-        <w:t xml:space="preserve">손톱을 깎는데 시간이 많이 걸린다.</w:t>
-      </w:r>
-    </w:p>
-    <w:p>
-      <w:pPr>
-        <w:spacing w:after="240" w:before="240" w:lineRule="auto"/>
-        <w:rPr/>
-      </w:pPr>
-      <w:r>
-        <w:rPr>
-          <w:rFonts w:ascii="Arial Unicode MS" w:cs="Arial Unicode MS" w:eastAsia="Arial Unicode MS" w:hAnsi="Arial Unicode MS"/>
-          <w:rtl w:val="0"/>
-        </w:rPr>
-        <w:t xml:space="preserve">샤워하면 휴지가 젖어서 불편하다.</w:t>
-      </w:r>
-    </w:p>
-    <w:p>
-      <w:pPr>
-        <w:spacing w:after="240" w:before="240" w:lineRule="auto"/>
-        <w:rPr/>
-      </w:pPr>
-      <w:r>
-        <w:rPr>
-          <w:rFonts w:ascii="Arial Unicode MS" w:cs="Arial Unicode MS" w:eastAsia="Arial Unicode MS" w:hAnsi="Arial Unicode MS"/>
-          <w:rtl w:val="0"/>
-        </w:rPr>
-        <w:t xml:space="preserve">인스턴트 식품의 정확한 시간을 알기 어렵다.</w:t>
-      </w:r>
-    </w:p>
-    <w:p>
-      <w:pPr>
-        <w:spacing w:after="240" w:before="240" w:lineRule="auto"/>
-        <w:rPr/>
-      </w:pPr>
+        <w:pBdr>
+          <w:top w:color="auto" w:space="0" w:sz="0" w:val="none"/>
+          <w:left w:color="auto" w:space="0" w:sz="0" w:val="none"/>
+          <w:bottom w:color="auto" w:space="0" w:sz="0" w:val="none"/>
+          <w:right w:color="auto" w:space="0" w:sz="0" w:val="none"/>
+          <w:between w:color="auto" w:space="0" w:sz="0" w:val="none"/>
+        </w:pBdr>
+        <w:shd w:fill="ffffff" w:val="clear"/>
+        <w:spacing w:line="384.00000000000006" w:lineRule="auto"/>
+        <w:rPr>
+          <w:rFonts w:ascii="Malgun Gothic" w:cs="Malgun Gothic" w:eastAsia="Malgun Gothic" w:hAnsi="Malgun Gothic"/>
+          <w:color w:val="666666"/>
+          <w:highlight w:val="white"/>
+        </w:rPr>
+      </w:pPr>
+      <w:r>
+        <w:rPr>
+          <w:rFonts w:ascii="Malgun Gothic" w:cs="Malgun Gothic" w:eastAsia="Malgun Gothic" w:hAnsi="Malgun Gothic"/>
+          <w:color w:val="666666"/>
+          <w:highlight w:val="white"/>
+          <w:rtl w:val="0"/>
+        </w:rPr>
+        <w:t xml:space="preserve">"현재 우리의 문제는 무엇이 문제인지 정의하지 못한 상태로,</w:t>
+      </w:r>
+    </w:p>
+    <w:p>
+      <w:pPr>
+        <w:pBdr>
+          <w:top w:color="auto" w:space="0" w:sz="0" w:val="none"/>
+          <w:left w:color="auto" w:space="0" w:sz="0" w:val="none"/>
+          <w:bottom w:color="auto" w:space="0" w:sz="0" w:val="none"/>
+          <w:right w:color="auto" w:space="0" w:sz="0" w:val="none"/>
+          <w:between w:color="auto" w:space="0" w:sz="0" w:val="none"/>
+        </w:pBdr>
+        <w:shd w:fill="ffffff" w:val="clear"/>
+        <w:spacing w:line="384.00000000000006" w:lineRule="auto"/>
+        <w:rPr/>
+      </w:pPr>
+      <w:r>
+        <w:rPr>
+          <w:rFonts w:ascii="Malgun Gothic" w:cs="Malgun Gothic" w:eastAsia="Malgun Gothic" w:hAnsi="Malgun Gothic"/>
+          <w:color w:val="666666"/>
+          <w:highlight w:val="white"/>
+          <w:rtl w:val="0"/>
+        </w:rPr>
+        <w:t xml:space="preserve">      가장 도전해 보고싶은 하나의 문제를 정의하고자 한다."</w:t>
+      </w:r>
       <w:r>
         <w:rPr>
           <w:rtl w:val="0"/>

</xml_diff>